<commit_message>
Submit for Assignment One
</commit_message>
<xml_diff>
--- a/Assignment/Assignment One (20160114)/Report for ReVerb.docx
+++ b/Assignment/Assignment One (20160114)/Report for ReVerb.docx
@@ -111,16 +111,7 @@
           <w:rFonts w:ascii="Times New Roman" w:hAnsi="Times New Roman" w:cs="Times New Roman"/>
           <w:szCs w:val="28"/>
         </w:rPr>
-        <w:t xml:space="preserve">For each document, list </w:t>
-      </w:r>
-      <w:bookmarkStart w:id="0" w:name="_GoBack"/>
-      <w:bookmarkEnd w:id="0"/>
-      <w:r>
-        <w:rPr>
-          <w:rFonts w:ascii="Times New Roman" w:hAnsi="Times New Roman" w:cs="Times New Roman"/>
-          <w:szCs w:val="28"/>
-        </w:rPr>
-        <w:t>the extractions and score them as useful or useless.</w:t>
+        <w:t>For each document, list the extractions and score them as useful or useless.</w:t>
       </w:r>
       <w:r>
         <w:rPr>
@@ -698,19 +689,276 @@
         <w:snapToGrid w:val="0"/>
         <w:rPr>
           <w:rFonts w:ascii="Times New Roman" w:hAnsi="Times New Roman" w:cs="Times New Roman" w:hint="eastAsia"/>
-          <w:szCs w:val="28"/>
-        </w:rPr>
-      </w:pPr>
-    </w:p>
-    <w:p>
-      <w:pPr>
-        <w:adjustRightInd w:val="0"/>
-        <w:snapToGrid w:val="0"/>
+          <w:b/>
+          <w:szCs w:val="28"/>
+        </w:rPr>
+      </w:pPr>
+      <w:r>
+        <w:rPr>
+          <w:rFonts w:ascii="Times New Roman" w:hAnsi="Times New Roman" w:cs="Times New Roman"/>
+          <w:b/>
+          <w:szCs w:val="28"/>
+        </w:rPr>
+        <w:t xml:space="preserve">Raw </w:t>
+      </w:r>
+      <w:r>
         <w:rPr>
           <w:rFonts w:ascii="Times New Roman" w:hAnsi="Times New Roman" w:cs="Times New Roman" w:hint="eastAsia"/>
-          <w:szCs w:val="28"/>
-        </w:rPr>
-      </w:pPr>
+          <w:b/>
+          <w:szCs w:val="28"/>
+        </w:rPr>
+        <w:t>F</w:t>
+      </w:r>
+      <w:r>
+        <w:rPr>
+          <w:rFonts w:ascii="Times New Roman" w:hAnsi="Times New Roman" w:cs="Times New Roman" w:hint="eastAsia"/>
+          <w:b/>
+          <w:szCs w:val="28"/>
+        </w:rPr>
+        <w:t>older</w:t>
+      </w:r>
+    </w:p>
+    <w:p>
+      <w:pPr>
+        <w:adjustRightInd w:val="0"/>
+        <w:snapToGrid w:val="0"/>
+        <w:rPr>
+          <w:rFonts w:ascii="Times New Roman" w:hAnsi="Times New Roman" w:cs="Times New Roman"/>
+          <w:szCs w:val="28"/>
+        </w:rPr>
+      </w:pPr>
+      <w:r>
+        <w:rPr>
+          <w:rFonts w:ascii="Times New Roman" w:hAnsi="Times New Roman" w:cs="Times New Roman"/>
+          <w:szCs w:val="28"/>
+        </w:rPr>
+        <w:t>Raw html files downloaded from websites</w:t>
+      </w:r>
+      <w:r>
+        <w:rPr>
+          <w:rFonts w:ascii="Times New Roman" w:hAnsi="Times New Roman" w:cs="Times New Roman"/>
+          <w:szCs w:val="28"/>
+        </w:rPr>
+        <w:t>, ReVerb can process these html files without considering HTML tags.</w:t>
+      </w:r>
+    </w:p>
+    <w:p>
+      <w:pPr>
+        <w:adjustRightInd w:val="0"/>
+        <w:snapToGrid w:val="0"/>
+        <w:rPr>
+          <w:rFonts w:ascii="Times New Roman" w:hAnsi="Times New Roman" w:cs="Times New Roman" w:hint="eastAsia"/>
+          <w:b/>
+          <w:szCs w:val="28"/>
+        </w:rPr>
+      </w:pPr>
+    </w:p>
+    <w:p>
+      <w:pPr>
+        <w:adjustRightInd w:val="0"/>
+        <w:snapToGrid w:val="0"/>
+        <w:rPr>
+          <w:rFonts w:ascii="Times New Roman" w:hAnsi="Times New Roman" w:cs="Times New Roman"/>
+          <w:b/>
+          <w:szCs w:val="28"/>
+        </w:rPr>
+      </w:pPr>
+      <w:r>
+        <w:rPr>
+          <w:rFonts w:ascii="Times New Roman" w:hAnsi="Times New Roman" w:cs="Times New Roman"/>
+          <w:b/>
+          <w:szCs w:val="28"/>
+        </w:rPr>
+        <w:t>O</w:t>
+      </w:r>
+      <w:r>
+        <w:rPr>
+          <w:rFonts w:ascii="Times New Roman" w:hAnsi="Times New Roman" w:cs="Times New Roman"/>
+          <w:b/>
+          <w:szCs w:val="28"/>
+        </w:rPr>
+        <w:t>utput</w:t>
+      </w:r>
+      <w:r>
+        <w:rPr>
+          <w:rFonts w:ascii="Times New Roman" w:hAnsi="Times New Roman" w:cs="Times New Roman"/>
+          <w:b/>
+          <w:szCs w:val="28"/>
+        </w:rPr>
+        <w:t xml:space="preserve"> F</w:t>
+      </w:r>
+      <w:r>
+        <w:rPr>
+          <w:rFonts w:ascii="Times New Roman" w:hAnsi="Times New Roman" w:cs="Times New Roman"/>
+          <w:b/>
+          <w:szCs w:val="28"/>
+        </w:rPr>
+        <w:t>older</w:t>
+      </w:r>
+    </w:p>
+    <w:p>
+      <w:pPr>
+        <w:adjustRightInd w:val="0"/>
+        <w:snapToGrid w:val="0"/>
+        <w:rPr>
+          <w:rFonts w:ascii="Times New Roman" w:hAnsi="Times New Roman" w:cs="Times New Roman"/>
+          <w:szCs w:val="28"/>
+        </w:rPr>
+      </w:pPr>
+      <w:r>
+        <w:rPr>
+          <w:rFonts w:ascii="Times New Roman" w:hAnsi="Times New Roman" w:cs="Times New Roman"/>
+          <w:szCs w:val="28"/>
+        </w:rPr>
+        <w:t xml:space="preserve">Outputs </w:t>
+      </w:r>
+      <w:r>
+        <w:rPr>
+          <w:rFonts w:ascii="Times New Roman" w:hAnsi="Times New Roman" w:cs="Times New Roman" w:hint="eastAsia"/>
+          <w:szCs w:val="28"/>
+        </w:rPr>
+        <w:t xml:space="preserve">from </w:t>
+      </w:r>
+      <w:r>
+        <w:rPr>
+          <w:rFonts w:ascii="Times New Roman" w:hAnsi="Times New Roman" w:cs="Times New Roman"/>
+          <w:szCs w:val="28"/>
+        </w:rPr>
+        <w:t>ReVerb extraction</w:t>
+      </w:r>
+      <w:r>
+        <w:rPr>
+          <w:rFonts w:ascii="Times New Roman" w:hAnsi="Times New Roman" w:cs="Times New Roman"/>
+          <w:szCs w:val="28"/>
+        </w:rPr>
+        <w:t>, preprocessed for further using.</w:t>
+      </w:r>
+    </w:p>
+    <w:p>
+      <w:pPr>
+        <w:adjustRightInd w:val="0"/>
+        <w:snapToGrid w:val="0"/>
+        <w:rPr>
+          <w:rFonts w:ascii="Times New Roman" w:hAnsi="Times New Roman" w:cs="Times New Roman" w:hint="eastAsia"/>
+          <w:szCs w:val="28"/>
+        </w:rPr>
+      </w:pPr>
+    </w:p>
+    <w:p>
+      <w:pPr>
+        <w:adjustRightInd w:val="0"/>
+        <w:snapToGrid w:val="0"/>
+        <w:rPr>
+          <w:rFonts w:ascii="Times New Roman" w:hAnsi="Times New Roman" w:cs="Times New Roman" w:hint="eastAsia"/>
+          <w:b/>
+          <w:szCs w:val="28"/>
+        </w:rPr>
+      </w:pPr>
+      <w:r>
+        <w:rPr>
+          <w:rFonts w:ascii="Times New Roman" w:hAnsi="Times New Roman" w:cs="Times New Roman" w:hint="eastAsia"/>
+          <w:b/>
+          <w:szCs w:val="28"/>
+        </w:rPr>
+        <w:t>Processing Folder</w:t>
+      </w:r>
+    </w:p>
+    <w:p>
+      <w:pPr>
+        <w:adjustRightInd w:val="0"/>
+        <w:snapToGrid w:val="0"/>
+        <w:rPr>
+          <w:rFonts w:ascii="Times New Roman" w:hAnsi="Times New Roman" w:cs="Times New Roman"/>
+          <w:szCs w:val="28"/>
+        </w:rPr>
+      </w:pPr>
+      <w:r>
+        <w:rPr>
+          <w:rFonts w:ascii="Times New Roman" w:hAnsi="Times New Roman" w:cs="Times New Roman"/>
+          <w:szCs w:val="28"/>
+        </w:rPr>
+        <w:t>Process out</w:t>
+      </w:r>
+      <w:r>
+        <w:rPr>
+          <w:rFonts w:ascii="Times New Roman" w:hAnsi="Times New Roman" w:cs="Times New Roman"/>
+          <w:szCs w:val="28"/>
+        </w:rPr>
+        <w:t>puts from ReVerb in Python code, which directly transfer preprocessed output from ReVerb into csv data.</w:t>
+      </w:r>
+      <w:r>
+        <w:rPr>
+          <w:rFonts w:ascii="Times New Roman" w:hAnsi="Times New Roman" w:cs="Times New Roman"/>
+          <w:szCs w:val="28"/>
+        </w:rPr>
+        <w:t xml:space="preserve"> </w:t>
+      </w:r>
+    </w:p>
+    <w:p>
+      <w:pPr>
+        <w:adjustRightInd w:val="0"/>
+        <w:snapToGrid w:val="0"/>
+        <w:rPr>
+          <w:rFonts w:ascii="Times New Roman" w:hAnsi="Times New Roman" w:cs="Times New Roman" w:hint="eastAsia"/>
+          <w:szCs w:val="28"/>
+        </w:rPr>
+      </w:pPr>
+    </w:p>
+    <w:p>
+      <w:pPr>
+        <w:adjustRightInd w:val="0"/>
+        <w:snapToGrid w:val="0"/>
+        <w:rPr>
+          <w:rFonts w:ascii="Times New Roman" w:hAnsi="Times New Roman" w:cs="Times New Roman" w:hint="eastAsia"/>
+          <w:b/>
+          <w:szCs w:val="28"/>
+        </w:rPr>
+      </w:pPr>
+      <w:r>
+        <w:rPr>
+          <w:rFonts w:ascii="Times New Roman" w:hAnsi="Times New Roman" w:cs="Times New Roman"/>
+          <w:b/>
+          <w:szCs w:val="28"/>
+        </w:rPr>
+        <w:t xml:space="preserve">Report </w:t>
+      </w:r>
+      <w:r>
+        <w:rPr>
+          <w:rFonts w:ascii="Times New Roman" w:hAnsi="Times New Roman" w:cs="Times New Roman" w:hint="eastAsia"/>
+          <w:b/>
+          <w:szCs w:val="28"/>
+        </w:rPr>
+        <w:t>Folder</w:t>
+      </w:r>
+    </w:p>
+    <w:p>
+      <w:pPr>
+        <w:adjustRightInd w:val="0"/>
+        <w:snapToGrid w:val="0"/>
+        <w:rPr>
+          <w:rFonts w:ascii="Times New Roman" w:hAnsi="Times New Roman" w:cs="Times New Roman"/>
+          <w:szCs w:val="28"/>
+        </w:rPr>
+      </w:pPr>
+      <w:r>
+        <w:rPr>
+          <w:rFonts w:ascii="Times New Roman" w:hAnsi="Times New Roman" w:cs="Times New Roman"/>
+          <w:szCs w:val="28"/>
+        </w:rPr>
+        <w:t>Reports for each document, including extraction, score and notes.</w:t>
+      </w:r>
+    </w:p>
+    <w:p>
+      <w:pPr>
+        <w:adjustRightInd w:val="0"/>
+        <w:snapToGrid w:val="0"/>
+        <w:rPr>
+          <w:rFonts w:ascii="Times New Roman" w:hAnsi="Times New Roman" w:cs="Times New Roman" w:hint="eastAsia"/>
+          <w:szCs w:val="28"/>
+        </w:rPr>
+      </w:pPr>
+      <w:bookmarkStart w:id="0" w:name="_GoBack"/>
+      <w:bookmarkEnd w:id="0"/>
     </w:p>
     <w:sectPr>
       <w:headerReference w:type="default" r:id="rId21"/>

</xml_diff>